<commit_message>
Setup guide file is updated
Setup guide file is updated
</commit_message>
<xml_diff>
--- a/Documents/Setup Instructions.docx
+++ b/Documents/Setup Instructions.docx
@@ -4,43 +4,14 @@
   <w:body>
     <w:p>
       <w:pPr>
-        <w:jc w:val="center"/>
-        <w:rPr>
-          <w:rFonts w:cstheme="minorHAnsi"/>
-          <w:b/>
-          <w:bCs/>
-          <w:sz w:val="24"/>
-          <w:szCs w:val="24"/>
-        </w:rPr>
-      </w:pPr>
-      <w:r>
-        <w:rPr>
-          <w:rFonts w:cstheme="minorHAnsi"/>
-          <w:b/>
-          <w:bCs/>
-          <w:sz w:val="24"/>
-          <w:szCs w:val="24"/>
-        </w:rPr>
-        <w:t>Steps to install SSAS and SSRS projects on your machine</w:t>
-      </w:r>
-    </w:p>
-    <w:p>
-      <w:pPr>
-        <w:jc w:val="center"/>
-        <w:rPr>
-          <w:sz w:val="24"/>
-          <w:szCs w:val="24"/>
-        </w:rPr>
-      </w:pPr>
-    </w:p>
-    <w:p>
-      <w:pPr>
-        <w:pStyle w:val="ListParagraph"/>
-        <w:numPr>
-          <w:ilvl w:val="0"/>
-          <w:numId w:val="1"/>
-        </w:numPr>
-      </w:pPr>
+        <w:pStyle w:val="ListParagraph"/>
+        <w:numPr>
+          <w:ilvl w:val="0"/>
+          <w:numId w:val="1"/>
+        </w:numPr>
+      </w:pPr>
+      <w:bookmarkStart w:id="0" w:name="_GoBack"/>
+      <w:bookmarkEnd w:id="0"/>
       <w:r>
         <w:t>Make sure that ‘</w:t>
       </w:r>
@@ -69,7 +40,15 @@
         <w:t>’ repository from GitHub address ‘</w:t>
       </w:r>
       <w:r>
-        <w:t>https://github.com/FAshkani/AW2014_Exercise.git</w:t>
+        <w:t>https://github.com/</w:t>
+      </w:r>
+      <w:proofErr w:type="spellStart"/>
+      <w:r>
+        <w:t>FAshkani</w:t>
+      </w:r>
+      <w:proofErr w:type="spellEnd"/>
+      <w:r>
+        <w:t>/AW2014_Exercise.git</w:t>
       </w:r>
       <w:r>
         <w:t>’ on your destination computer</w:t>
@@ -100,7 +79,7 @@
                     <pic:cNvPicPr/>
                   </pic:nvPicPr>
                   <pic:blipFill>
-                    <a:blip r:embed="rId5"/>
+                    <a:blip r:embed="rId7"/>
                     <a:stretch>
                       <a:fillRect/>
                     </a:stretch>
@@ -138,32 +117,48 @@
       <w:r>
         <w:t>’ folder in your local repository and open ‘</w:t>
       </w:r>
+      <w:proofErr w:type="spellStart"/>
       <w:r>
         <w:t>GenerateSalesView</w:t>
       </w:r>
       <w:r>
-        <w:t xml:space="preserve">’ SQL script in SQL server management studio. </w:t>
-      </w:r>
-    </w:p>
-    <w:p>
-      <w:pPr>
-        <w:pStyle w:val="ListParagraph"/>
-        <w:numPr>
-          <w:ilvl w:val="0"/>
-          <w:numId w:val="1"/>
-        </w:numPr>
-      </w:pPr>
-      <w:r>
-        <w:t xml:space="preserve">After executing the script in management studio, you should see </w:t>
+        <w:t>.sql</w:t>
+      </w:r>
+      <w:proofErr w:type="spellEnd"/>
+      <w:r>
+        <w:t xml:space="preserve">’ script in SQL server management studio. </w:t>
+      </w:r>
+    </w:p>
+    <w:p>
+      <w:pPr>
+        <w:pStyle w:val="ListParagraph"/>
+        <w:numPr>
+          <w:ilvl w:val="0"/>
+          <w:numId w:val="1"/>
+        </w:numPr>
+      </w:pPr>
+      <w:r>
+        <w:t xml:space="preserve">After executing the script in management studio, you should </w:t>
+      </w:r>
+      <w:r>
+        <w:t xml:space="preserve">be able to </w:t>
+      </w:r>
+      <w:r>
+        <w:t xml:space="preserve">see </w:t>
       </w:r>
       <w:r>
         <w:t>‘</w:t>
       </w:r>
+      <w:proofErr w:type="spellStart"/>
       <w:r>
         <w:t>v_SalesByProductByCategory</w:t>
       </w:r>
-      <w:r>
-        <w:t xml:space="preserve">’ view in AdventureWorks2014 database </w:t>
+      <w:proofErr w:type="spellEnd"/>
+      <w:r>
+        <w:t>’ view in A</w:t>
+      </w:r>
+      <w:r>
+        <w:t>dventureWorks2014 database:</w:t>
       </w:r>
       <w:r>
         <w:rPr>
@@ -186,7 +181,7 @@
                     <pic:cNvPicPr/>
                   </pic:nvPicPr>
                   <pic:blipFill>
-                    <a:blip r:embed="rId6"/>
+                    <a:blip r:embed="rId8"/>
                     <a:stretch>
                       <a:fillRect/>
                     </a:stretch>
@@ -256,7 +251,7 @@
                     <pic:cNvPicPr/>
                   </pic:nvPicPr>
                   <pic:blipFill>
-                    <a:blip r:embed="rId7"/>
+                    <a:blip r:embed="rId9"/>
                     <a:stretch>
                       <a:fillRect/>
                     </a:stretch>
@@ -309,19 +304,28 @@
         <w:t>AdventureWorks2014</w:t>
       </w:r>
       <w:r>
-        <w:t>’ and then click on ‘Edit’ botton</w:t>
-      </w:r>
-    </w:p>
-    <w:p>
-      <w:pPr>
-        <w:pStyle w:val="ListParagraph"/>
-        <w:numPr>
-          <w:ilvl w:val="0"/>
-          <w:numId w:val="1"/>
-        </w:numPr>
-      </w:pPr>
-      <w:r>
-        <w:t>In the window that popes up, enter the SQL Server SSAS instance name and test the connection. Then accept the changes and close all opened windows.</w:t>
+        <w:t xml:space="preserve">’ and then click on ‘Edit’ </w:t>
+      </w:r>
+      <w:r>
+        <w:t>button</w:t>
+      </w:r>
+    </w:p>
+    <w:p>
+      <w:pPr>
+        <w:pStyle w:val="ListParagraph"/>
+        <w:numPr>
+          <w:ilvl w:val="0"/>
+          <w:numId w:val="1"/>
+        </w:numPr>
+      </w:pPr>
+      <w:r>
+        <w:t xml:space="preserve">In the </w:t>
+      </w:r>
+      <w:r>
+        <w:t>next window</w:t>
+      </w:r>
+      <w:r>
+        <w:t>, enter the SQL Server SSAS instance name and test the connection. Then accept the changes and close all opened windows.</w:t>
       </w:r>
     </w:p>
     <w:p>
@@ -374,7 +378,7 @@
                     <pic:cNvPicPr/>
                   </pic:nvPicPr>
                   <pic:blipFill>
-                    <a:blip r:embed="rId8"/>
+                    <a:blip r:embed="rId10"/>
                     <a:stretch>
                       <a:fillRect/>
                     </a:stretch>
@@ -409,7 +413,7 @@
         </w:numPr>
       </w:pPr>
       <w:r>
-        <w:t>Now SSAS project is ready to be deployed on SSAS instance. Right click on the project name and select ‘Deploy’</w:t>
+        <w:t>SSAS project is ready to be deployed on SSAS instance. Right click on the project name and select ‘Deploy’</w:t>
       </w:r>
     </w:p>
     <w:p>
@@ -450,7 +454,7 @@
                     <pic:cNvPicPr/>
                   </pic:nvPicPr>
                   <pic:blipFill>
-                    <a:blip r:embed="rId9"/>
+                    <a:blip r:embed="rId11"/>
                     <a:stretch>
                       <a:fillRect/>
                     </a:stretch>
@@ -480,7 +484,10 @@
         </w:numPr>
       </w:pPr>
       <w:r>
-        <w:t>Now select ‘</w:t>
+        <w:t>S</w:t>
+      </w:r>
+      <w:r>
+        <w:t>elect ‘</w:t>
       </w:r>
       <w:r>
         <w:t>SSRS Reports</w:t>
@@ -526,7 +533,7 @@
                     <pic:cNvPicPr/>
                   </pic:nvPicPr>
                   <pic:blipFill>
-                    <a:blip r:embed="rId10"/>
+                    <a:blip r:embed="rId12"/>
                     <a:stretch>
                       <a:fillRect/>
                     </a:stretch>
@@ -556,7 +563,16 @@
         </w:numPr>
       </w:pPr>
       <w:r>
-        <w:t>Click on ‘AdWorks2014’ shared data source and then click ‘Edit’ button from data source property page and set SQL server instance name in the popped-up window</w:t>
+        <w:t>Click on ‘AdWorks2014’ shared data source and then click ‘Edit’ button from data source property page and set SQL se</w:t>
+      </w:r>
+      <w:r>
+        <w:t xml:space="preserve">rver instance name in the </w:t>
+      </w:r>
+      <w:r>
+        <w:t>next</w:t>
+      </w:r>
+      <w:r>
+        <w:t xml:space="preserve"> window</w:t>
       </w:r>
     </w:p>
     <w:p>
@@ -574,138 +590,6 @@
             <wp:extent cx="5731510" cy="2823845"/>
             <wp:effectExtent l="0" t="0" r="2540" b="0"/>
             <wp:docPr id="11" name="Picture 11"/>
-            <wp:cNvGraphicFramePr>
-              <a:graphicFrameLocks xmlns:a="http://schemas.openxmlformats.org/drawingml/2006/main" noChangeAspect="1"/>
-            </wp:cNvGraphicFramePr>
-            <a:graphic xmlns:a="http://schemas.openxmlformats.org/drawingml/2006/main">
-              <a:graphicData uri="http://schemas.openxmlformats.org/drawingml/2006/picture">
-                <pic:pic xmlns:pic="http://schemas.openxmlformats.org/drawingml/2006/picture">
-                  <pic:nvPicPr>
-                    <pic:cNvPr id="1" name=""/>
-                    <pic:cNvPicPr/>
-                  </pic:nvPicPr>
-                  <pic:blipFill>
-                    <a:blip r:embed="rId11"/>
-                    <a:stretch>
-                      <a:fillRect/>
-                    </a:stretch>
-                  </pic:blipFill>
-                  <pic:spPr>
-                    <a:xfrm>
-                      <a:off x="0" y="0"/>
-                      <a:ext cx="5731510" cy="2823845"/>
-                    </a:xfrm>
-                    <a:prstGeom prst="rect">
-                      <a:avLst/>
-                    </a:prstGeom>
-                  </pic:spPr>
-                </pic:pic>
-              </a:graphicData>
-            </a:graphic>
-          </wp:inline>
-        </w:drawing>
-      </w:r>
-    </w:p>
-    <w:p>
-      <w:pPr>
-        <w:pStyle w:val="ListParagraph"/>
-        <w:numPr>
-          <w:ilvl w:val="0"/>
-          <w:numId w:val="1"/>
-        </w:numPr>
-      </w:pPr>
-      <w:r>
-        <w:t>Repeat step 15 for ‘SalesCube’ dataset to setup SSAS connection string properly</w:t>
-      </w:r>
-    </w:p>
-    <w:p>
-      <w:pPr>
-        <w:ind w:firstLine="720"/>
-      </w:pPr>
-      <w:r>
-        <w:rPr>
-          <w:noProof/>
-          <w:lang w:eastAsia="en-AU"/>
-        </w:rPr>
-        <w:drawing>
-          <wp:inline distT="0" distB="0" distL="0" distR="0" wp14:anchorId="3BFF8B66" wp14:editId="2B119EF0">
-            <wp:extent cx="5731510" cy="2823845"/>
-            <wp:effectExtent l="0" t="0" r="2540" b="0"/>
-            <wp:docPr id="12" name="Picture 12"/>
-            <wp:cNvGraphicFramePr>
-              <a:graphicFrameLocks xmlns:a="http://schemas.openxmlformats.org/drawingml/2006/main" noChangeAspect="1"/>
-            </wp:cNvGraphicFramePr>
-            <a:graphic xmlns:a="http://schemas.openxmlformats.org/drawingml/2006/main">
-              <a:graphicData uri="http://schemas.openxmlformats.org/drawingml/2006/picture">
-                <pic:pic xmlns:pic="http://schemas.openxmlformats.org/drawingml/2006/picture">
-                  <pic:nvPicPr>
-                    <pic:cNvPr id="1" name=""/>
-                    <pic:cNvPicPr/>
-                  </pic:nvPicPr>
-                  <pic:blipFill>
-                    <a:blip r:embed="rId12"/>
-                    <a:stretch>
-                      <a:fillRect/>
-                    </a:stretch>
-                  </pic:blipFill>
-                  <pic:spPr>
-                    <a:xfrm>
-                      <a:off x="0" y="0"/>
-                      <a:ext cx="5731510" cy="2823845"/>
-                    </a:xfrm>
-                    <a:prstGeom prst="rect">
-                      <a:avLst/>
-                    </a:prstGeom>
-                  </pic:spPr>
-                </pic:pic>
-              </a:graphicData>
-            </a:graphic>
-          </wp:inline>
-        </w:drawing>
-      </w:r>
-    </w:p>
-    <w:p>
-      <w:pPr>
-        <w:pStyle w:val="ListParagraph"/>
-        <w:numPr>
-          <w:ilvl w:val="0"/>
-          <w:numId w:val="1"/>
-        </w:numPr>
-      </w:pPr>
-      <w:r>
-        <w:t>Now you are ready to deploy SSRS reports to the target server. Right-click on the SSRS project name and then select ‘Deploy’</w:t>
-      </w:r>
-    </w:p>
-    <w:p>
-      <w:pPr>
-        <w:pStyle w:val="ListParagraph"/>
-        <w:numPr>
-          <w:ilvl w:val="0"/>
-          <w:numId w:val="1"/>
-        </w:numPr>
-      </w:pPr>
-      <w:r>
-        <w:t xml:space="preserve">Now you should be able to see two reports in SSRS reports URL: ‘OLAP_SalesReport’ report which reads the information from Sales Cube and ‘OLTP_SalesReport’ which retrieves its data </w:t>
-      </w:r>
-      <w:r>
-        <w:t>from the view that have been created at step 4</w:t>
-      </w:r>
-    </w:p>
-    <w:p>
-      <w:pPr>
-        <w:ind w:firstLine="720"/>
-      </w:pPr>
-      <w:r>
-        <w:rPr>
-          <w:noProof/>
-          <w:lang w:eastAsia="en-AU"/>
-        </w:rPr>
-        <w:lastRenderedPageBreak/>
-        <w:drawing>
-          <wp:inline distT="0" distB="0" distL="0" distR="0" wp14:anchorId="6FD49B92" wp14:editId="7B63E16D">
-            <wp:extent cx="5731510" cy="2823845"/>
-            <wp:effectExtent l="0" t="0" r="2540" b="0"/>
-            <wp:docPr id="13" name="Picture 13"/>
             <wp:cNvGraphicFramePr>
               <a:graphicFrameLocks xmlns:a="http://schemas.openxmlformats.org/drawingml/2006/main" noChangeAspect="1"/>
             </wp:cNvGraphicFramePr>
@@ -740,6 +624,26 @@
     </w:p>
     <w:p>
       <w:pPr>
+        <w:pStyle w:val="ListParagraph"/>
+        <w:numPr>
+          <w:ilvl w:val="0"/>
+          <w:numId w:val="1"/>
+        </w:numPr>
+      </w:pPr>
+      <w:r>
+        <w:t>Repeat step 15 for ‘</w:t>
+      </w:r>
+      <w:proofErr w:type="spellStart"/>
+      <w:r>
+        <w:t>SalesCube</w:t>
+      </w:r>
+      <w:proofErr w:type="spellEnd"/>
+      <w:r>
+        <w:t>’ dataset to setup SSAS connection string properly</w:t>
+      </w:r>
+    </w:p>
+    <w:p>
+      <w:pPr>
         <w:ind w:firstLine="720"/>
       </w:pPr>
       <w:r>
@@ -748,10 +652,10 @@
           <w:lang w:eastAsia="en-AU"/>
         </w:rPr>
         <w:drawing>
-          <wp:inline distT="0" distB="0" distL="0" distR="0" wp14:anchorId="4BDC2EBD" wp14:editId="210A8A26">
+          <wp:inline distT="0" distB="0" distL="0" distR="0" wp14:anchorId="3BFF8B66" wp14:editId="2B119EF0">
             <wp:extent cx="5731510" cy="2823845"/>
             <wp:effectExtent l="0" t="0" r="2540" b="0"/>
-            <wp:docPr id="14" name="Picture 14"/>
+            <wp:docPr id="12" name="Picture 12"/>
             <wp:cNvGraphicFramePr>
               <a:graphicFrameLocks xmlns:a="http://schemas.openxmlformats.org/drawingml/2006/main" noChangeAspect="1"/>
             </wp:cNvGraphicFramePr>
@@ -793,6 +697,145 @@
         </w:numPr>
       </w:pPr>
       <w:r>
+        <w:t xml:space="preserve">It is time to </w:t>
+      </w:r>
+      <w:r>
+        <w:t>deploy SSRS reports to the target server. Right-click on the SSRS project name and then select ‘Deploy’</w:t>
+      </w:r>
+    </w:p>
+    <w:p>
+      <w:pPr>
+        <w:pStyle w:val="ListParagraph"/>
+        <w:numPr>
+          <w:ilvl w:val="0"/>
+          <w:numId w:val="1"/>
+        </w:numPr>
+      </w:pPr>
+      <w:r>
+        <w:t>Now you should be able to see two reports in SSRS reports URL: ‘</w:t>
+      </w:r>
+      <w:proofErr w:type="spellStart"/>
+      <w:r>
+        <w:t>OLAP_SalesReport</w:t>
+      </w:r>
+      <w:proofErr w:type="spellEnd"/>
+      <w:r>
+        <w:t>’ which reads the information from Sales Cube and ‘</w:t>
+      </w:r>
+      <w:proofErr w:type="spellStart"/>
+      <w:r>
+        <w:t>OLTP_SalesReport</w:t>
+      </w:r>
+      <w:proofErr w:type="spellEnd"/>
+      <w:r>
+        <w:t xml:space="preserve">’ which retrieves its data </w:t>
+      </w:r>
+      <w:r>
+        <w:t>from the view that have been created at step 4</w:t>
+      </w:r>
+    </w:p>
+    <w:p>
+      <w:pPr>
+        <w:ind w:firstLine="720"/>
+      </w:pPr>
+      <w:r>
+        <w:rPr>
+          <w:noProof/>
+          <w:lang w:eastAsia="en-AU"/>
+        </w:rPr>
+        <w:lastRenderedPageBreak/>
+        <w:drawing>
+          <wp:inline distT="0" distB="0" distL="0" distR="0" wp14:anchorId="6FD49B92" wp14:editId="7B63E16D">
+            <wp:extent cx="5731510" cy="2823845"/>
+            <wp:effectExtent l="0" t="0" r="2540" b="0"/>
+            <wp:docPr id="13" name="Picture 13"/>
+            <wp:cNvGraphicFramePr>
+              <a:graphicFrameLocks xmlns:a="http://schemas.openxmlformats.org/drawingml/2006/main" noChangeAspect="1"/>
+            </wp:cNvGraphicFramePr>
+            <a:graphic xmlns:a="http://schemas.openxmlformats.org/drawingml/2006/main">
+              <a:graphicData uri="http://schemas.openxmlformats.org/drawingml/2006/picture">
+                <pic:pic xmlns:pic="http://schemas.openxmlformats.org/drawingml/2006/picture">
+                  <pic:nvPicPr>
+                    <pic:cNvPr id="1" name=""/>
+                    <pic:cNvPicPr/>
+                  </pic:nvPicPr>
+                  <pic:blipFill>
+                    <a:blip r:embed="rId15"/>
+                    <a:stretch>
+                      <a:fillRect/>
+                    </a:stretch>
+                  </pic:blipFill>
+                  <pic:spPr>
+                    <a:xfrm>
+                      <a:off x="0" y="0"/>
+                      <a:ext cx="5731510" cy="2823845"/>
+                    </a:xfrm>
+                    <a:prstGeom prst="rect">
+                      <a:avLst/>
+                    </a:prstGeom>
+                  </pic:spPr>
+                </pic:pic>
+              </a:graphicData>
+            </a:graphic>
+          </wp:inline>
+        </w:drawing>
+      </w:r>
+    </w:p>
+    <w:p>
+      <w:pPr>
+        <w:ind w:firstLine="720"/>
+      </w:pPr>
+      <w:r>
+        <w:rPr>
+          <w:noProof/>
+          <w:lang w:eastAsia="en-AU"/>
+        </w:rPr>
+        <w:drawing>
+          <wp:inline distT="0" distB="0" distL="0" distR="0" wp14:anchorId="4BDC2EBD" wp14:editId="210A8A26">
+            <wp:extent cx="5731510" cy="2823845"/>
+            <wp:effectExtent l="0" t="0" r="2540" b="0"/>
+            <wp:docPr id="14" name="Picture 14"/>
+            <wp:cNvGraphicFramePr>
+              <a:graphicFrameLocks xmlns:a="http://schemas.openxmlformats.org/drawingml/2006/main" noChangeAspect="1"/>
+            </wp:cNvGraphicFramePr>
+            <a:graphic xmlns:a="http://schemas.openxmlformats.org/drawingml/2006/main">
+              <a:graphicData uri="http://schemas.openxmlformats.org/drawingml/2006/picture">
+                <pic:pic xmlns:pic="http://schemas.openxmlformats.org/drawingml/2006/picture">
+                  <pic:nvPicPr>
+                    <pic:cNvPr id="1" name=""/>
+                    <pic:cNvPicPr/>
+                  </pic:nvPicPr>
+                  <pic:blipFill>
+                    <a:blip r:embed="rId16"/>
+                    <a:stretch>
+                      <a:fillRect/>
+                    </a:stretch>
+                  </pic:blipFill>
+                  <pic:spPr>
+                    <a:xfrm>
+                      <a:off x="0" y="0"/>
+                      <a:ext cx="5731510" cy="2823845"/>
+                    </a:xfrm>
+                    <a:prstGeom prst="rect">
+                      <a:avLst/>
+                    </a:prstGeom>
+                  </pic:spPr>
+                </pic:pic>
+              </a:graphicData>
+            </a:graphic>
+          </wp:inline>
+        </w:drawing>
+      </w:r>
+    </w:p>
+    <w:p>
+      <w:pPr>
+        <w:pStyle w:val="ListParagraph"/>
+        <w:numPr>
+          <w:ilvl w:val="0"/>
+          <w:numId w:val="1"/>
+        </w:numPr>
+      </w:pPr>
+      <w:r>
         <w:t>As you can see in the above pictures, both reports have parameters to select ‘Subcategories’ and ‘Financial Years’ from drop-down lists</w:t>
       </w:r>
     </w:p>
@@ -805,10 +848,20 @@
         </w:numPr>
       </w:pPr>
       <w:r>
-        <w:t>The last folder of the repository contains two Excel reports that have been generated using same data sources as SSRS reports. As you can see, all 4 reports are matching with the original Excel report file.</w:t>
-      </w:r>
-      <w:bookmarkStart w:id="0" w:name="_GoBack"/>
-      <w:bookmarkEnd w:id="0"/>
+        <w:t xml:space="preserve">The last folder of the repository contains two Excel reports that have been generated using same data sources as SSRS reports. As you can see, all </w:t>
+      </w:r>
+      <w:r>
+        <w:t>the generated reports</w:t>
+      </w:r>
+      <w:r>
+        <w:t xml:space="preserve"> are </w:t>
+      </w:r>
+      <w:r>
+        <w:t>reconciling</w:t>
+      </w:r>
+      <w:r>
+        <w:t xml:space="preserve"> with the original Excel report file.</w:t>
+      </w:r>
     </w:p>
     <w:p>
       <w:pPr>
@@ -834,6 +887,8 @@
       </w:pPr>
     </w:p>
     <w:sectPr>
+      <w:headerReference w:type="default" r:id="rId17"/>
+      <w:footerReference w:type="default" r:id="rId18"/>
       <w:pgSz w:w="11906" w:h="16838"/>
       <w:pgMar w:top="1440" w:right="1440" w:bottom="1440" w:left="1440" w:header="708" w:footer="708" w:gutter="0"/>
       <w:cols w:space="708"/>
@@ -841,6 +896,156 @@
     </w:sectPr>
   </w:body>
 </w:document>
+</file>
+
+<file path=word/endnotes.xml><?xml version="1.0" encoding="utf-8"?>
+<w:endnotes xmlns:wpc="http://schemas.microsoft.com/office/word/2010/wordprocessingCanvas" xmlns:cx="http://schemas.microsoft.com/office/drawing/2014/chartex" xmlns:cx1="http://schemas.microsoft.com/office/drawing/2015/9/8/chartex" xmlns:mc="http://schemas.openxmlformats.org/markup-compatibility/2006" xmlns:o="urn:schemas-microsoft-com:office:office" xmlns:r="http://schemas.openxmlformats.org/officeDocument/2006/relationships" xmlns:m="http://schemas.openxmlformats.org/officeDocument/2006/math" xmlns:v="urn:schemas-microsoft-com:vml" xmlns:wp14="http://schemas.microsoft.com/office/word/2010/wordprocessingDrawing" xmlns:wp="http://schemas.openxmlformats.org/drawingml/2006/wordprocessingDrawing" xmlns:w10="urn:schemas-microsoft-com:office:word" xmlns:w="http://schemas.openxmlformats.org/wordprocessingml/2006/main" xmlns:w14="http://schemas.microsoft.com/office/word/2010/wordml" xmlns:w15="http://schemas.microsoft.com/office/word/2012/wordml" xmlns:w16se="http://schemas.microsoft.com/office/word/2015/wordml/symex" xmlns:wpg="http://schemas.microsoft.com/office/word/2010/wordprocessingGroup" xmlns:wpi="http://schemas.microsoft.com/office/word/2010/wordprocessingInk" xmlns:wne="http://schemas.microsoft.com/office/word/2006/wordml" xmlns:wps="http://schemas.microsoft.com/office/word/2010/wordprocessingShape" mc:Ignorable="w14 w15 w16se wp14">
+  <w:endnote w:type="separator" w:id="-1">
+    <w:p>
+      <w:pPr>
+        <w:spacing w:after="0" w:line="240" w:lineRule="auto"/>
+      </w:pPr>
+      <w:r>
+        <w:separator/>
+      </w:r>
+    </w:p>
+  </w:endnote>
+  <w:endnote w:type="continuationSeparator" w:id="0">
+    <w:p>
+      <w:pPr>
+        <w:spacing w:after="0" w:line="240" w:lineRule="auto"/>
+      </w:pPr>
+      <w:r>
+        <w:continuationSeparator/>
+      </w:r>
+    </w:p>
+  </w:endnote>
+</w:endnotes>
+</file>
+
+<file path=word/footer1.xml><?xml version="1.0" encoding="utf-8"?>
+<w:ftr xmlns:wpc="http://schemas.microsoft.com/office/word/2010/wordprocessingCanvas" xmlns:cx="http://schemas.microsoft.com/office/drawing/2014/chartex" xmlns:cx1="http://schemas.microsoft.com/office/drawing/2015/9/8/chartex" xmlns:mc="http://schemas.openxmlformats.org/markup-compatibility/2006" xmlns:o="urn:schemas-microsoft-com:office:office" xmlns:r="http://schemas.openxmlformats.org/officeDocument/2006/relationships" xmlns:m="http://schemas.openxmlformats.org/officeDocument/2006/math" xmlns:v="urn:schemas-microsoft-com:vml" xmlns:wp14="http://schemas.microsoft.com/office/word/2010/wordprocessingDrawing" xmlns:wp="http://schemas.openxmlformats.org/drawingml/2006/wordprocessingDrawing" xmlns:w10="urn:schemas-microsoft-com:office:word" xmlns:w="http://schemas.openxmlformats.org/wordprocessingml/2006/main" xmlns:w14="http://schemas.microsoft.com/office/word/2010/wordml" xmlns:w15="http://schemas.microsoft.com/office/word/2012/wordml" xmlns:w16se="http://schemas.microsoft.com/office/word/2015/wordml/symex" xmlns:wpg="http://schemas.microsoft.com/office/word/2010/wordprocessingGroup" xmlns:wpi="http://schemas.microsoft.com/office/word/2010/wordprocessingInk" xmlns:wne="http://schemas.microsoft.com/office/word/2006/wordml" xmlns:wps="http://schemas.microsoft.com/office/word/2010/wordprocessingShape" mc:Ignorable="w14 w15 w16se wp14">
+  <w:p>
+    <w:pPr>
+      <w:pStyle w:val="Footer"/>
+      <w:jc w:val="center"/>
+      <w:rPr>
+        <w:caps/>
+        <w:noProof/>
+        <w:color w:val="5B9BD5" w:themeColor="accent1"/>
+      </w:rPr>
+    </w:pPr>
+    <w:r>
+      <w:rPr>
+        <w:caps/>
+        <w:color w:val="5B9BD5" w:themeColor="accent1"/>
+      </w:rPr>
+      <w:fldChar w:fldCharType="begin"/>
+    </w:r>
+    <w:r>
+      <w:rPr>
+        <w:caps/>
+        <w:color w:val="5B9BD5" w:themeColor="accent1"/>
+      </w:rPr>
+      <w:instrText xml:space="preserve"> PAGE   \* MERGEFORMAT </w:instrText>
+    </w:r>
+    <w:r>
+      <w:rPr>
+        <w:caps/>
+        <w:color w:val="5B9BD5" w:themeColor="accent1"/>
+      </w:rPr>
+      <w:fldChar w:fldCharType="separate"/>
+    </w:r>
+    <w:r>
+      <w:rPr>
+        <w:caps/>
+        <w:noProof/>
+        <w:color w:val="5B9BD5" w:themeColor="accent1"/>
+      </w:rPr>
+      <w:t>5</w:t>
+    </w:r>
+    <w:r>
+      <w:rPr>
+        <w:caps/>
+        <w:noProof/>
+        <w:color w:val="5B9BD5" w:themeColor="accent1"/>
+      </w:rPr>
+      <w:fldChar w:fldCharType="end"/>
+    </w:r>
+  </w:p>
+  <w:p>
+    <w:pPr>
+      <w:pStyle w:val="Footer"/>
+    </w:pPr>
+  </w:p>
+</w:ftr>
+</file>
+
+<file path=word/footnotes.xml><?xml version="1.0" encoding="utf-8"?>
+<w:footnotes xmlns:wpc="http://schemas.microsoft.com/office/word/2010/wordprocessingCanvas" xmlns:cx="http://schemas.microsoft.com/office/drawing/2014/chartex" xmlns:cx1="http://schemas.microsoft.com/office/drawing/2015/9/8/chartex" xmlns:mc="http://schemas.openxmlformats.org/markup-compatibility/2006" xmlns:o="urn:schemas-microsoft-com:office:office" xmlns:r="http://schemas.openxmlformats.org/officeDocument/2006/relationships" xmlns:m="http://schemas.openxmlformats.org/officeDocument/2006/math" xmlns:v="urn:schemas-microsoft-com:vml" xmlns:wp14="http://schemas.microsoft.com/office/word/2010/wordprocessingDrawing" xmlns:wp="http://schemas.openxmlformats.org/drawingml/2006/wordprocessingDrawing" xmlns:w10="urn:schemas-microsoft-com:office:word" xmlns:w="http://schemas.openxmlformats.org/wordprocessingml/2006/main" xmlns:w14="http://schemas.microsoft.com/office/word/2010/wordml" xmlns:w15="http://schemas.microsoft.com/office/word/2012/wordml" xmlns:w16se="http://schemas.microsoft.com/office/word/2015/wordml/symex" xmlns:wpg="http://schemas.microsoft.com/office/word/2010/wordprocessingGroup" xmlns:wpi="http://schemas.microsoft.com/office/word/2010/wordprocessingInk" xmlns:wne="http://schemas.microsoft.com/office/word/2006/wordml" xmlns:wps="http://schemas.microsoft.com/office/word/2010/wordprocessingShape" mc:Ignorable="w14 w15 w16se wp14">
+  <w:footnote w:type="separator" w:id="-1">
+    <w:p>
+      <w:pPr>
+        <w:spacing w:after="0" w:line="240" w:lineRule="auto"/>
+      </w:pPr>
+      <w:r>
+        <w:separator/>
+      </w:r>
+    </w:p>
+  </w:footnote>
+  <w:footnote w:type="continuationSeparator" w:id="0">
+    <w:p>
+      <w:pPr>
+        <w:spacing w:after="0" w:line="240" w:lineRule="auto"/>
+      </w:pPr>
+      <w:r>
+        <w:continuationSeparator/>
+      </w:r>
+    </w:p>
+  </w:footnote>
+</w:footnotes>
+</file>
+
+<file path=word/header1.xml><?xml version="1.0" encoding="utf-8"?>
+<w:hdr xmlns:wpc="http://schemas.microsoft.com/office/word/2010/wordprocessingCanvas" xmlns:cx="http://schemas.microsoft.com/office/drawing/2014/chartex" xmlns:cx1="http://schemas.microsoft.com/office/drawing/2015/9/8/chartex" xmlns:mc="http://schemas.openxmlformats.org/markup-compatibility/2006" xmlns:o="urn:schemas-microsoft-com:office:office" xmlns:r="http://schemas.openxmlformats.org/officeDocument/2006/relationships" xmlns:m="http://schemas.openxmlformats.org/officeDocument/2006/math" xmlns:v="urn:schemas-microsoft-com:vml" xmlns:wp14="http://schemas.microsoft.com/office/word/2010/wordprocessingDrawing" xmlns:wp="http://schemas.openxmlformats.org/drawingml/2006/wordprocessingDrawing" xmlns:w10="urn:schemas-microsoft-com:office:word" xmlns:w="http://schemas.openxmlformats.org/wordprocessingml/2006/main" xmlns:w14="http://schemas.microsoft.com/office/word/2010/wordml" xmlns:w15="http://schemas.microsoft.com/office/word/2012/wordml" xmlns:w16se="http://schemas.microsoft.com/office/word/2015/wordml/symex" xmlns:wpg="http://schemas.microsoft.com/office/word/2010/wordprocessingGroup" xmlns:wpi="http://schemas.microsoft.com/office/word/2010/wordprocessingInk" xmlns:wne="http://schemas.microsoft.com/office/word/2006/wordml" xmlns:wps="http://schemas.microsoft.com/office/word/2010/wordprocessingShape" mc:Ignorable="w14 w15 w16se wp14">
+  <w:p>
+    <w:pPr>
+      <w:jc w:val="center"/>
+      <w:rPr>
+        <w:rFonts w:cstheme="minorHAnsi"/>
+        <w:b/>
+        <w:bCs/>
+        <w:sz w:val="24"/>
+        <w:szCs w:val="24"/>
+      </w:rPr>
+    </w:pPr>
+    <w:r>
+      <w:rPr>
+        <w:rFonts w:cstheme="minorHAnsi"/>
+        <w:b/>
+        <w:bCs/>
+        <w:sz w:val="24"/>
+        <w:szCs w:val="24"/>
+      </w:rPr>
+      <w:t xml:space="preserve">SSAS and SSRS projects </w:t>
+    </w:r>
+    <w:r>
+      <w:rPr>
+        <w:rFonts w:cstheme="minorHAnsi"/>
+        <w:b/>
+        <w:bCs/>
+        <w:sz w:val="24"/>
+        <w:szCs w:val="24"/>
+      </w:rPr>
+      <w:t>installation guide</w:t>
+    </w:r>
+  </w:p>
+  <w:p>
+    <w:pPr>
+      <w:pStyle w:val="Header"/>
+    </w:pPr>
+  </w:p>
+</w:hdr>
 </file>
 
 <file path=word/numbering.xml><?xml version="1.0" encoding="utf-8"?>
@@ -1369,6 +1574,50 @@
       <w:contextualSpacing/>
     </w:pPr>
   </w:style>
+  <w:style w:type="paragraph" w:styleId="Header">
+    <w:name w:val="header"/>
+    <w:basedOn w:val="Normal"/>
+    <w:link w:val="HeaderChar"/>
+    <w:uiPriority w:val="99"/>
+    <w:unhideWhenUsed/>
+    <w:rsid w:val="00EE44AD"/>
+    <w:pPr>
+      <w:tabs>
+        <w:tab w:val="center" w:pos="4513"/>
+        <w:tab w:val="right" w:pos="9026"/>
+      </w:tabs>
+      <w:spacing w:after="0" w:line="240" w:lineRule="auto"/>
+    </w:pPr>
+  </w:style>
+  <w:style w:type="character" w:customStyle="1" w:styleId="HeaderChar">
+    <w:name w:val="Header Char"/>
+    <w:basedOn w:val="DefaultParagraphFont"/>
+    <w:link w:val="Header"/>
+    <w:uiPriority w:val="99"/>
+    <w:rsid w:val="00EE44AD"/>
+  </w:style>
+  <w:style w:type="paragraph" w:styleId="Footer">
+    <w:name w:val="footer"/>
+    <w:basedOn w:val="Normal"/>
+    <w:link w:val="FooterChar"/>
+    <w:uiPriority w:val="99"/>
+    <w:unhideWhenUsed/>
+    <w:rsid w:val="00EE44AD"/>
+    <w:pPr>
+      <w:tabs>
+        <w:tab w:val="center" w:pos="4513"/>
+        <w:tab w:val="right" w:pos="9026"/>
+      </w:tabs>
+      <w:spacing w:after="0" w:line="240" w:lineRule="auto"/>
+    </w:pPr>
+  </w:style>
+  <w:style w:type="character" w:customStyle="1" w:styleId="FooterChar">
+    <w:name w:val="Footer Char"/>
+    <w:basedOn w:val="DefaultParagraphFont"/>
+    <w:link w:val="Footer"/>
+    <w:uiPriority w:val="99"/>
+    <w:rsid w:val="00EE44AD"/>
+  </w:style>
 </w:styles>
 </file>
 

</xml_diff>